<commit_message>
Changed the approach and added DER
</commit_message>
<xml_diff>
--- a/Final Project Document.docx
+++ b/Final Project Document.docx
@@ -294,20 +294,8 @@
           <w:szCs w:val="28"/>
         </w:rPr>
         <w:tab/>
-      </w:r>
-      <w:proofErr w:type="spellStart"/>
-      <w:r>
-        <w:rPr>
-          <w:rFonts w:asciiTheme="majorBidi" w:hAnsiTheme="majorBidi" w:cstheme="majorBidi"/>
-          <w:b/>
-          <w:bCs/>
-          <w:color w:val="000000" w:themeColor="text1"/>
-          <w:sz w:val="28"/>
-          <w:szCs w:val="28"/>
-        </w:rPr>
         <w:t>Engineering</w:t>
       </w:r>
-      <w:proofErr w:type="spellEnd"/>
     </w:p>
     <w:p>
       <w:pPr>
@@ -411,7 +399,6 @@
         </w:rPr>
         <w:t xml:space="preserve">Arabic Text </w:t>
       </w:r>
-      <w:proofErr w:type="spellStart"/>
       <w:r>
         <w:rPr>
           <w:rFonts w:asciiTheme="majorBidi" w:hAnsiTheme="majorBidi" w:cstheme="majorBidi"/>
@@ -434,7 +421,6 @@
         </w:rPr>
         <w:t>zer</w:t>
       </w:r>
-      <w:proofErr w:type="spellEnd"/>
     </w:p>
     <w:p>
       <w:pPr>
@@ -1876,6 +1862,280 @@
       </w:tr>
       <w:tr>
         <w:trPr>
+          <w:trHeight w:val="449"/>
+        </w:trPr>
+        <w:tc>
+          <w:tcPr>
+            <w:tcW w:w="3150" w:type="dxa"/>
+            <w:vAlign w:val="center"/>
+          </w:tcPr>
+          <w:p>
+            <w:pPr>
+              <w:jc w:val="center"/>
+              <w:rPr>
+                <w:rFonts w:asciiTheme="majorBidi" w:hAnsiTheme="majorBidi" w:cstheme="majorBidi"/>
+                <w:sz w:val="28"/>
+                <w:szCs w:val="28"/>
+              </w:rPr>
+            </w:pPr>
+            <w:r>
+              <w:rPr>
+                <w:rFonts w:asciiTheme="majorBidi" w:hAnsiTheme="majorBidi" w:cstheme="majorBidi"/>
+                <w:sz w:val="28"/>
+                <w:szCs w:val="28"/>
+              </w:rPr>
+              <w:t>Split on lines</w:t>
+            </w:r>
+          </w:p>
+        </w:tc>
+        <w:tc>
+          <w:tcPr>
+            <w:tcW w:w="2520" w:type="dxa"/>
+            <w:vAlign w:val="center"/>
+          </w:tcPr>
+          <w:p>
+            <w:pPr>
+              <w:jc w:val="center"/>
+              <w:rPr>
+                <w:rFonts w:asciiTheme="majorBidi" w:hAnsiTheme="majorBidi" w:cstheme="majorBidi"/>
+                <w:sz w:val="28"/>
+                <w:szCs w:val="28"/>
+              </w:rPr>
+            </w:pPr>
+            <w:r>
+              <w:rPr>
+                <w:rFonts w:asciiTheme="majorBidi" w:hAnsiTheme="majorBidi" w:cstheme="majorBidi"/>
+                <w:sz w:val="28"/>
+                <w:szCs w:val="28"/>
+              </w:rPr>
+              <w:t>-</w:t>
+            </w:r>
+          </w:p>
+        </w:tc>
+        <w:tc>
+          <w:tcPr>
+            <w:tcW w:w="2966" w:type="dxa"/>
+            <w:vAlign w:val="center"/>
+          </w:tcPr>
+          <w:p>
+            <w:pPr>
+              <w:jc w:val="center"/>
+              <w:rPr>
+                <w:rFonts w:asciiTheme="majorBidi" w:hAnsiTheme="majorBidi" w:cstheme="majorBidi"/>
+                <w:sz w:val="28"/>
+                <w:szCs w:val="28"/>
+              </w:rPr>
+            </w:pPr>
+            <w:r>
+              <w:rPr>
+                <w:rFonts w:asciiTheme="majorBidi" w:hAnsiTheme="majorBidi" w:cstheme="majorBidi"/>
+                <w:sz w:val="28"/>
+                <w:szCs w:val="28"/>
+              </w:rPr>
+              <w:t>One Hot Encoding</w:t>
+            </w:r>
+            <w:r>
+              <w:rPr>
+                <w:rFonts w:asciiTheme="majorBidi" w:hAnsiTheme="majorBidi" w:cstheme="majorBidi"/>
+                <w:sz w:val="28"/>
+                <w:szCs w:val="28"/>
+              </w:rPr>
+              <w:t xml:space="preserve"> include space</w:t>
+            </w:r>
+          </w:p>
+        </w:tc>
+        <w:tc>
+          <w:tcPr>
+            <w:tcW w:w="1352" w:type="dxa"/>
+            <w:vAlign w:val="center"/>
+          </w:tcPr>
+          <w:p>
+            <w:pPr>
+              <w:jc w:val="center"/>
+              <w:rPr>
+                <w:rFonts w:asciiTheme="majorBidi" w:hAnsiTheme="majorBidi" w:cstheme="majorBidi"/>
+                <w:sz w:val="28"/>
+                <w:szCs w:val="28"/>
+              </w:rPr>
+            </w:pPr>
+            <w:r>
+              <w:rPr>
+                <w:rFonts w:asciiTheme="majorBidi" w:hAnsiTheme="majorBidi" w:cstheme="majorBidi"/>
+                <w:sz w:val="28"/>
+                <w:szCs w:val="28"/>
+              </w:rPr>
+              <w:t>LSTM</w:t>
+            </w:r>
+          </w:p>
+        </w:tc>
+        <w:tc>
+          <w:tcPr>
+            <w:tcW w:w="1352" w:type="dxa"/>
+            <w:vAlign w:val="center"/>
+          </w:tcPr>
+          <w:p>
+            <w:pPr>
+              <w:jc w:val="center"/>
+              <w:rPr>
+                <w:rFonts w:asciiTheme="majorBidi" w:hAnsiTheme="majorBidi" w:cstheme="majorBidi"/>
+                <w:sz w:val="24"/>
+                <w:szCs w:val="24"/>
+              </w:rPr>
+            </w:pPr>
+            <w:r>
+              <w:rPr>
+                <w:rFonts w:asciiTheme="majorBidi" w:hAnsiTheme="majorBidi" w:cstheme="majorBidi"/>
+                <w:sz w:val="24"/>
+                <w:szCs w:val="24"/>
+              </w:rPr>
+              <w:t>6</w:t>
+            </w:r>
+            <w:r>
+              <w:rPr>
+                <w:rFonts w:asciiTheme="majorBidi" w:hAnsiTheme="majorBidi" w:cstheme="majorBidi"/>
+                <w:sz w:val="24"/>
+                <w:szCs w:val="24"/>
+              </w:rPr>
+              <w:t>1%</w:t>
+            </w:r>
+          </w:p>
+        </w:tc>
+      </w:tr>
+      <w:tr>
+        <w:trPr>
+          <w:trHeight w:val="449"/>
+        </w:trPr>
+        <w:tc>
+          <w:tcPr>
+            <w:tcW w:w="3150" w:type="dxa"/>
+            <w:vAlign w:val="center"/>
+          </w:tcPr>
+          <w:p>
+            <w:pPr>
+              <w:jc w:val="center"/>
+              <w:rPr>
+                <w:rFonts w:asciiTheme="majorBidi" w:hAnsiTheme="majorBidi" w:cstheme="majorBidi"/>
+                <w:sz w:val="28"/>
+                <w:szCs w:val="28"/>
+              </w:rPr>
+            </w:pPr>
+            <w:r>
+              <w:rPr>
+                <w:rFonts w:asciiTheme="majorBidi" w:hAnsiTheme="majorBidi" w:cstheme="majorBidi"/>
+                <w:sz w:val="28"/>
+                <w:szCs w:val="28"/>
+              </w:rPr>
+              <w:t>Split on lines</w:t>
+            </w:r>
+          </w:p>
+        </w:tc>
+        <w:tc>
+          <w:tcPr>
+            <w:tcW w:w="2520" w:type="dxa"/>
+            <w:vAlign w:val="center"/>
+          </w:tcPr>
+          <w:p>
+            <w:pPr>
+              <w:jc w:val="center"/>
+              <w:rPr>
+                <w:rFonts w:asciiTheme="majorBidi" w:hAnsiTheme="majorBidi" w:cstheme="majorBidi"/>
+                <w:sz w:val="28"/>
+                <w:szCs w:val="28"/>
+              </w:rPr>
+            </w:pPr>
+            <w:r>
+              <w:rPr>
+                <w:rFonts w:asciiTheme="majorBidi" w:hAnsiTheme="majorBidi" w:cstheme="majorBidi"/>
+                <w:sz w:val="28"/>
+                <w:szCs w:val="28"/>
+              </w:rPr>
+              <w:t>FastText</w:t>
+            </w:r>
+          </w:p>
+        </w:tc>
+        <w:tc>
+          <w:tcPr>
+            <w:tcW w:w="2966" w:type="dxa"/>
+            <w:vAlign w:val="center"/>
+          </w:tcPr>
+          <w:p>
+            <w:pPr>
+              <w:jc w:val="center"/>
+              <w:rPr>
+                <w:rFonts w:asciiTheme="majorBidi" w:hAnsiTheme="majorBidi" w:cstheme="majorBidi"/>
+                <w:sz w:val="28"/>
+                <w:szCs w:val="28"/>
+              </w:rPr>
+            </w:pPr>
+            <w:r>
+              <w:rPr>
+                <w:rFonts w:asciiTheme="majorBidi" w:hAnsiTheme="majorBidi" w:cstheme="majorBidi"/>
+                <w:sz w:val="28"/>
+                <w:szCs w:val="28"/>
+              </w:rPr>
+              <w:t>One Hot Encoding include space</w:t>
+            </w:r>
+          </w:p>
+        </w:tc>
+        <w:tc>
+          <w:tcPr>
+            <w:tcW w:w="1352" w:type="dxa"/>
+            <w:vAlign w:val="center"/>
+          </w:tcPr>
+          <w:p>
+            <w:pPr>
+              <w:jc w:val="center"/>
+              <w:rPr>
+                <w:rFonts w:asciiTheme="majorBidi" w:hAnsiTheme="majorBidi" w:cstheme="majorBidi"/>
+                <w:sz w:val="28"/>
+                <w:szCs w:val="28"/>
+              </w:rPr>
+            </w:pPr>
+            <w:r>
+              <w:rPr>
+                <w:rFonts w:asciiTheme="majorBidi" w:hAnsiTheme="majorBidi" w:cstheme="majorBidi"/>
+                <w:sz w:val="28"/>
+                <w:szCs w:val="28"/>
+              </w:rPr>
+              <w:t>LSTM</w:t>
+            </w:r>
+          </w:p>
+        </w:tc>
+        <w:tc>
+          <w:tcPr>
+            <w:tcW w:w="1352" w:type="dxa"/>
+            <w:vAlign w:val="center"/>
+          </w:tcPr>
+          <w:p>
+            <w:pPr>
+              <w:jc w:val="center"/>
+              <w:rPr>
+                <w:rFonts w:asciiTheme="majorBidi" w:hAnsiTheme="majorBidi" w:cstheme="majorBidi"/>
+                <w:sz w:val="24"/>
+                <w:szCs w:val="24"/>
+              </w:rPr>
+            </w:pPr>
+            <w:r>
+              <w:rPr>
+                <w:rFonts w:asciiTheme="majorBidi" w:hAnsiTheme="majorBidi" w:cstheme="majorBidi"/>
+                <w:sz w:val="24"/>
+                <w:szCs w:val="24"/>
+              </w:rPr>
+              <w:t>61</w:t>
+            </w:r>
+            <w:r>
+              <w:rPr>
+                <w:rFonts w:asciiTheme="majorBidi" w:hAnsiTheme="majorBidi" w:cstheme="majorBidi"/>
+                <w:sz w:val="24"/>
+                <w:szCs w:val="24"/>
+              </w:rPr>
+              <w:t>%</w:t>
+            </w:r>
+          </w:p>
+        </w:tc>
+      </w:tr>
+      <w:tr>
+        <w:trPr>
           <w:trHeight w:val="431"/>
         </w:trPr>
         <w:tc>
@@ -2075,7 +2335,6 @@
                 <w:szCs w:val="44"/>
               </w:rPr>
             </w:pPr>
-            <w:proofErr w:type="spellStart"/>
             <w:r>
               <w:rPr>
                 <w:rFonts w:asciiTheme="majorBidi" w:hAnsiTheme="majorBidi" w:cstheme="majorBidi"/>
@@ -2084,7 +2343,6 @@
               </w:rPr>
               <w:t>FastText</w:t>
             </w:r>
-            <w:proofErr w:type="spellEnd"/>
           </w:p>
         </w:tc>
         <w:tc>
@@ -2216,7 +2474,6 @@
                 <w:szCs w:val="44"/>
               </w:rPr>
             </w:pPr>
-            <w:proofErr w:type="spellStart"/>
             <w:r>
               <w:rPr>
                 <w:rFonts w:asciiTheme="majorBidi" w:hAnsiTheme="majorBidi" w:cstheme="majorBidi"/>
@@ -2225,7 +2482,6 @@
               </w:rPr>
               <w:t>FastText</w:t>
             </w:r>
-            <w:proofErr w:type="spellEnd"/>
           </w:p>
         </w:tc>
         <w:tc>
@@ -2354,7 +2610,6 @@
                 <w:szCs w:val="44"/>
               </w:rPr>
             </w:pPr>
-            <w:proofErr w:type="spellStart"/>
             <w:r>
               <w:rPr>
                 <w:rFonts w:asciiTheme="majorBidi" w:hAnsiTheme="majorBidi" w:cstheme="majorBidi"/>
@@ -2363,7 +2618,6 @@
               </w:rPr>
               <w:t>FastText</w:t>
             </w:r>
-            <w:proofErr w:type="spellEnd"/>
           </w:p>
         </w:tc>
         <w:tc>
@@ -2500,7 +2754,6 @@
                 <w:szCs w:val="44"/>
               </w:rPr>
             </w:pPr>
-            <w:proofErr w:type="spellStart"/>
             <w:r>
               <w:rPr>
                 <w:rFonts w:asciiTheme="majorBidi" w:hAnsiTheme="majorBidi" w:cstheme="majorBidi"/>
@@ -2509,7 +2762,6 @@
               </w:rPr>
               <w:t>FastText</w:t>
             </w:r>
-            <w:proofErr w:type="spellEnd"/>
           </w:p>
         </w:tc>
         <w:tc>
@@ -2527,7 +2779,6 @@
                 <w:szCs w:val="44"/>
               </w:rPr>
             </w:pPr>
-            <w:proofErr w:type="spellStart"/>
             <w:r>
               <w:rPr>
                 <w:rFonts w:asciiTheme="majorBidi" w:hAnsiTheme="majorBidi" w:cstheme="majorBidi"/>
@@ -2536,7 +2787,6 @@
               </w:rPr>
               <w:t>FastText</w:t>
             </w:r>
-            <w:proofErr w:type="spellEnd"/>
           </w:p>
         </w:tc>
         <w:tc>

</xml_diff>